<commit_message>
added language picker, made minor font size adjustments
</commit_message>
<xml_diff>
--- a/ggo13-transcube-master/picture_list.docx
+++ b/ggo13-transcube-master/picture_list.docx
@@ -9,13 +9,15 @@
         <w:tblLook w:val="04A0" w:firstRow="1" w:lastRow="0" w:firstColumn="1" w:lastColumn="0" w:noHBand="0" w:noVBand="1"/>
       </w:tblPr>
       <w:tblGrid>
-        <w:gridCol w:w="4675"/>
-        <w:gridCol w:w="4675"/>
+        <w:gridCol w:w="2627"/>
+        <w:gridCol w:w="2517"/>
+        <w:gridCol w:w="2103"/>
+        <w:gridCol w:w="2103"/>
       </w:tblGrid>
       <w:tr>
         <w:tc>
           <w:tcPr>
-            <w:tcW w:w="4675" w:type="dxa"/>
+            <w:tcW w:w="2627" w:type="dxa"/>
           </w:tcPr>
           <w:p>
             <w:pPr>
@@ -23,18 +25,17 @@
                 <w:b/>
               </w:rPr>
             </w:pPr>
-            <w:bookmarkStart w:id="0" w:name="_GoBack" w:colFirst="0" w:colLast="1"/>
             <w:r>
               <w:rPr>
                 <w:b/>
               </w:rPr>
-              <w:t>SOURCE</w:t>
-            </w:r>
-          </w:p>
-        </w:tc>
-        <w:tc>
-          <w:tcPr>
-            <w:tcW w:w="4675" w:type="dxa"/>
+              <w:t>source</w:t>
+            </w:r>
+          </w:p>
+        </w:tc>
+        <w:tc>
+          <w:tcPr>
+            <w:tcW w:w="2517" w:type="dxa"/>
           </w:tcPr>
           <w:p>
             <w:pPr>
@@ -46,16 +47,51 @@
               <w:rPr>
                 <w:b/>
               </w:rPr>
-              <w:t>TARGET</w:t>
-            </w:r>
-          </w:p>
-        </w:tc>
-      </w:tr>
-      <w:bookmarkEnd w:id="0"/>
-      <w:tr>
-        <w:tc>
-          <w:tcPr>
-            <w:tcW w:w="4675" w:type="dxa"/>
+              <w:t>portuguese</w:t>
+            </w:r>
+          </w:p>
+        </w:tc>
+        <w:tc>
+          <w:tcPr>
+            <w:tcW w:w="2103" w:type="dxa"/>
+          </w:tcPr>
+          <w:p>
+            <w:pPr>
+              <w:rPr>
+                <w:b/>
+              </w:rPr>
+            </w:pPr>
+            <w:r>
+              <w:rPr>
+                <w:b/>
+              </w:rPr>
+              <w:t>russian</w:t>
+            </w:r>
+          </w:p>
+        </w:tc>
+        <w:tc>
+          <w:tcPr>
+            <w:tcW w:w="2103" w:type="dxa"/>
+          </w:tcPr>
+          <w:p>
+            <w:pPr>
+              <w:rPr>
+                <w:b/>
+              </w:rPr>
+            </w:pPr>
+            <w:r>
+              <w:rPr>
+                <w:b/>
+              </w:rPr>
+              <w:t>japanese</w:t>
+            </w:r>
+          </w:p>
+        </w:tc>
+      </w:tr>
+      <w:tr>
+        <w:tc>
+          <w:tcPr>
+            <w:tcW w:w="2627" w:type="dxa"/>
           </w:tcPr>
           <w:p>
             <w:r>
@@ -65,395 +101,1018 @@
         </w:tc>
         <w:tc>
           <w:tcPr>
-            <w:tcW w:w="4675" w:type="dxa"/>
+            <w:tcW w:w="2517" w:type="dxa"/>
+          </w:tcPr>
+          <w:p>
+            <w:r>
+              <w:t>aperte</w:t>
+            </w:r>
+          </w:p>
+        </w:tc>
+        <w:tc>
+          <w:tcPr>
+            <w:tcW w:w="2103" w:type="dxa"/>
+          </w:tcPr>
+          <w:p>
+            <w:r>
+              <w:t>пресс</w:t>
+            </w:r>
+          </w:p>
+        </w:tc>
+        <w:tc>
+          <w:tcPr>
+            <w:tcW w:w="2103" w:type="dxa"/>
+          </w:tcPr>
+          <w:p>
+            <w:r>
+              <w:rPr>
+                <w:rFonts w:ascii="MS Gothic" w:eastAsia="MS Gothic" w:hAnsi="MS Gothic" w:cs="MS Gothic" w:hint="eastAsia"/>
+              </w:rPr>
+              <w:t>プレス</w:t>
+            </w:r>
+          </w:p>
+        </w:tc>
+      </w:tr>
+      <w:tr>
+        <w:tc>
+          <w:tcPr>
+            <w:tcW w:w="2627" w:type="dxa"/>
+          </w:tcPr>
+          <w:p>
+            <w:r>
+              <w:t>to move</w:t>
+            </w:r>
+          </w:p>
+        </w:tc>
+        <w:tc>
+          <w:tcPr>
+            <w:tcW w:w="2517" w:type="dxa"/>
+          </w:tcPr>
+          <w:p>
+            <w:r>
+              <w:t>pra ir</w:t>
+            </w:r>
+          </w:p>
+        </w:tc>
+        <w:tc>
+          <w:tcPr>
+            <w:tcW w:w="2103" w:type="dxa"/>
+          </w:tcPr>
+          <w:p>
+            <w:r>
+              <w:t>двигаться</w:t>
+            </w:r>
+          </w:p>
+        </w:tc>
+        <w:tc>
+          <w:tcPr>
+            <w:tcW w:w="2103" w:type="dxa"/>
+          </w:tcPr>
+          <w:p>
+            <w:r>
+              <w:rPr>
+                <w:rFonts w:ascii="MS Gothic" w:eastAsia="MS Gothic" w:hAnsi="MS Gothic" w:cs="MS Gothic" w:hint="eastAsia"/>
+              </w:rPr>
+              <w:t>移動する</w:t>
+            </w:r>
+          </w:p>
+        </w:tc>
+      </w:tr>
+      <w:tr>
+        <w:tc>
+          <w:tcPr>
+            <w:tcW w:w="2627" w:type="dxa"/>
+          </w:tcPr>
+          <w:p>
+            <w:r>
+              <w:t>or</w:t>
+            </w:r>
+          </w:p>
+        </w:tc>
+        <w:tc>
+          <w:tcPr>
+            <w:tcW w:w="2517" w:type="dxa"/>
+          </w:tcPr>
+          <w:p>
+            <w:r>
+              <w:t>ou</w:t>
+            </w:r>
+          </w:p>
+        </w:tc>
+        <w:tc>
+          <w:tcPr>
+            <w:tcW w:w="2103" w:type="dxa"/>
+          </w:tcPr>
+          <w:p>
+            <w:r>
+              <w:t>или</w:t>
+            </w:r>
+          </w:p>
+        </w:tc>
+        <w:tc>
+          <w:tcPr>
+            <w:tcW w:w="2103" w:type="dxa"/>
+          </w:tcPr>
+          <w:p>
+            <w:r>
+              <w:rPr>
+                <w:rFonts w:ascii="MS Gothic" w:eastAsia="MS Gothic" w:hAnsi="MS Gothic" w:cs="MS Gothic" w:hint="eastAsia"/>
+              </w:rPr>
+              <w:t>または</w:t>
+            </w:r>
+          </w:p>
+        </w:tc>
+      </w:tr>
+      <w:tr>
+        <w:tc>
+          <w:tcPr>
+            <w:tcW w:w="2627" w:type="dxa"/>
+          </w:tcPr>
+          <w:p>
+            <w:r>
+              <w:t>restart</w:t>
+            </w:r>
+          </w:p>
+        </w:tc>
+        <w:tc>
+          <w:tcPr>
+            <w:tcW w:w="2517" w:type="dxa"/>
+          </w:tcPr>
+          <w:p>
+            <w:r>
+              <w:t>reinicie</w:t>
+            </w:r>
+          </w:p>
+        </w:tc>
+        <w:tc>
+          <w:tcPr>
+            <w:tcW w:w="2103" w:type="dxa"/>
+          </w:tcPr>
+          <w:p>
+            <w:r>
+              <w:t>перезапуск</w:t>
+            </w:r>
+          </w:p>
+        </w:tc>
+        <w:tc>
+          <w:tcPr>
+            <w:tcW w:w="2103" w:type="dxa"/>
+          </w:tcPr>
+          <w:p>
+            <w:r>
+              <w:rPr>
+                <w:rFonts w:ascii="MS Gothic" w:eastAsia="MS Gothic" w:hAnsi="MS Gothic" w:cs="MS Gothic" w:hint="eastAsia"/>
+              </w:rPr>
+              <w:t>再起動</w:t>
+            </w:r>
+          </w:p>
+        </w:tc>
+      </w:tr>
+      <w:tr>
+        <w:tc>
+          <w:tcPr>
+            <w:tcW w:w="2627" w:type="dxa"/>
+          </w:tcPr>
+          <w:p>
+            <w:r>
+              <w:t>here</w:t>
+            </w:r>
+          </w:p>
+        </w:tc>
+        <w:tc>
+          <w:tcPr>
+            <w:tcW w:w="2517" w:type="dxa"/>
+          </w:tcPr>
+          <w:p>
+            <w:r>
+              <w:t>aqui</w:t>
+            </w:r>
+          </w:p>
+        </w:tc>
+        <w:tc>
+          <w:tcPr>
+            <w:tcW w:w="2103" w:type="dxa"/>
+          </w:tcPr>
+          <w:p>
+            <w:r>
+              <w:t>вот</w:t>
+            </w:r>
+          </w:p>
+        </w:tc>
+        <w:tc>
+          <w:tcPr>
+            <w:tcW w:w="2103" w:type="dxa"/>
+          </w:tcPr>
+          <w:p>
+            <w:r>
+              <w:rPr>
+                <w:rFonts w:ascii="MS Gothic" w:eastAsia="MS Gothic" w:hAnsi="MS Gothic" w:cs="MS Gothic" w:hint="eastAsia"/>
+              </w:rPr>
+              <w:t>ここに</w:t>
+            </w:r>
+          </w:p>
+        </w:tc>
+      </w:tr>
+      <w:tr>
+        <w:tc>
+          <w:tcPr>
+            <w:tcW w:w="2627" w:type="dxa"/>
+          </w:tcPr>
+          <w:p>
+            <w:r>
+              <w:t xml:space="preserve">to </w:t>
+            </w:r>
+            <w:r>
+              <w:rPr>
+                <w:b/>
+              </w:rPr>
+              <w:t>morph</w:t>
+            </w:r>
+          </w:p>
+        </w:tc>
+        <w:tc>
+          <w:tcPr>
+            <w:tcW w:w="2517" w:type="dxa"/>
+          </w:tcPr>
+          <w:p>
+            <w:r>
+              <w:t xml:space="preserve">pra </w:t>
+            </w:r>
+            <w:r>
+              <w:rPr>
+                <w:b/>
+              </w:rPr>
+              <w:t>morfar</w:t>
+            </w:r>
+          </w:p>
+        </w:tc>
+        <w:tc>
+          <w:tcPr>
+            <w:tcW w:w="2103" w:type="dxa"/>
+          </w:tcPr>
+          <w:p>
+            <w:r>
+              <w:t>превращаться</w:t>
+            </w:r>
+          </w:p>
+        </w:tc>
+        <w:tc>
+          <w:tcPr>
+            <w:tcW w:w="2103" w:type="dxa"/>
+          </w:tcPr>
+          <w:p>
+            <w:r>
+              <w:rPr>
+                <w:rFonts w:ascii="MS Gothic" w:eastAsia="MS Gothic" w:hAnsi="MS Gothic" w:cs="MS Gothic" w:hint="eastAsia"/>
+              </w:rPr>
+              <w:t>モーフィングする</w:t>
+            </w:r>
+          </w:p>
+        </w:tc>
+      </w:tr>
+      <w:tr>
+        <w:tc>
+          <w:tcPr>
+            <w:tcW w:w="2627" w:type="dxa"/>
+          </w:tcPr>
+          <w:p>
+            <w:r>
+              <w:t>then</w:t>
+            </w:r>
+          </w:p>
+        </w:tc>
+        <w:tc>
+          <w:tcPr>
+            <w:tcW w:w="2517" w:type="dxa"/>
+          </w:tcPr>
+          <w:p>
+            <w:r>
+              <w:t>então</w:t>
+            </w:r>
+          </w:p>
+        </w:tc>
+        <w:tc>
+          <w:tcPr>
+            <w:tcW w:w="2103" w:type="dxa"/>
+          </w:tcPr>
+          <w:p>
+            <w:r>
+              <w:t>затем</w:t>
+            </w:r>
+          </w:p>
+        </w:tc>
+        <w:tc>
+          <w:tcPr>
+            <w:tcW w:w="2103" w:type="dxa"/>
+          </w:tcPr>
+          <w:p>
+            <w:r>
+              <w:rPr>
+                <w:rFonts w:ascii="MS Gothic" w:eastAsia="MS Gothic" w:hAnsi="MS Gothic" w:cs="MS Gothic" w:hint="eastAsia"/>
+              </w:rPr>
+              <w:t>その後</w:t>
+            </w:r>
+          </w:p>
+        </w:tc>
+      </w:tr>
+      <w:tr>
+        <w:tc>
+          <w:tcPr>
+            <w:tcW w:w="2627" w:type="dxa"/>
+          </w:tcPr>
+          <w:p>
+            <w:r>
+              <w:t>select</w:t>
+            </w:r>
+          </w:p>
+        </w:tc>
+        <w:tc>
+          <w:tcPr>
+            <w:tcW w:w="2517" w:type="dxa"/>
+          </w:tcPr>
+          <w:p>
+            <w:r>
+              <w:t>selecione</w:t>
+            </w:r>
+          </w:p>
+        </w:tc>
+        <w:tc>
+          <w:tcPr>
+            <w:tcW w:w="2103" w:type="dxa"/>
+          </w:tcPr>
+          <w:p>
+            <w:r>
+              <w:t>выбрать</w:t>
+            </w:r>
+          </w:p>
+        </w:tc>
+        <w:tc>
+          <w:tcPr>
+            <w:tcW w:w="2103" w:type="dxa"/>
+          </w:tcPr>
+          <w:p>
+            <w:r>
+              <w:rPr>
+                <w:rFonts w:ascii="MS Gothic" w:eastAsia="MS Gothic" w:hAnsi="MS Gothic" w:cs="MS Gothic" w:hint="eastAsia"/>
+              </w:rPr>
+              <w:t>選択する</w:t>
+            </w:r>
+          </w:p>
+        </w:tc>
+      </w:tr>
+      <w:tr>
+        <w:tc>
+          <w:tcPr>
+            <w:tcW w:w="2627" w:type="dxa"/>
+          </w:tcPr>
+          <w:p>
+            <w:proofErr w:type="gramStart"/>
+            <w:r>
+              <w:t>now</w:t>
+            </w:r>
+            <w:proofErr w:type="gramEnd"/>
+            <w:r>
+              <w:t xml:space="preserve"> it’s </w:t>
+            </w:r>
+            <w:r>
+              <w:rPr>
+                <w:b/>
+              </w:rPr>
+              <w:t>your</w:t>
+            </w:r>
+            <w:r>
+              <w:t xml:space="preserve"> turn!</w:t>
+            </w:r>
+          </w:p>
+        </w:tc>
+        <w:tc>
+          <w:tcPr>
+            <w:tcW w:w="2517" w:type="dxa"/>
+          </w:tcPr>
+          <w:p>
+            <w:pPr>
+              <w:rPr>
+                <w:lang w:val="pt-BR"/>
+              </w:rPr>
+            </w:pPr>
+            <w:proofErr w:type="gramStart"/>
+            <w:r>
+              <w:rPr>
+                <w:lang w:val="pt-BR"/>
+              </w:rPr>
+              <w:t>a</w:t>
+            </w:r>
+            <w:r>
+              <w:rPr>
+                <w:lang w:val="pt-BR"/>
+              </w:rPr>
+              <w:t>gora</w:t>
+            </w:r>
+            <w:proofErr w:type="gramEnd"/>
+            <w:r>
+              <w:rPr>
+                <w:lang w:val="pt-BR"/>
+              </w:rPr>
+              <w:t xml:space="preserve"> é </w:t>
+            </w:r>
+            <w:r>
+              <w:rPr>
+                <w:lang w:val="pt-BR"/>
+              </w:rPr>
+              <w:t xml:space="preserve">a </w:t>
+            </w:r>
+            <w:r>
+              <w:rPr>
+                <w:b/>
+                <w:lang w:val="pt-BR"/>
+              </w:rPr>
+              <w:t>sua</w:t>
+            </w:r>
+            <w:r>
+              <w:rPr>
+                <w:lang w:val="pt-BR"/>
+              </w:rPr>
+              <w:t xml:space="preserve"> vez!</w:t>
+            </w:r>
+          </w:p>
+        </w:tc>
+        <w:tc>
+          <w:tcPr>
+            <w:tcW w:w="2103" w:type="dxa"/>
+          </w:tcPr>
+          <w:p>
+            <w:proofErr w:type="gramStart"/>
+            <w:r>
+              <w:t>теперь</w:t>
+            </w:r>
+            <w:proofErr w:type="gramEnd"/>
+            <w:r>
+              <w:t xml:space="preserve"> ваша очередь!</w:t>
+            </w:r>
+          </w:p>
+        </w:tc>
+        <w:tc>
+          <w:tcPr>
+            <w:tcW w:w="2103" w:type="dxa"/>
+          </w:tcPr>
+          <w:p>
+            <w:r>
+              <w:rPr>
+                <w:rFonts w:ascii="MS Gothic" w:eastAsia="MS Gothic" w:hAnsi="MS Gothic" w:cs="MS Gothic" w:hint="eastAsia"/>
+              </w:rPr>
+              <w:t>今それはあなたの番です！</w:t>
+            </w:r>
+          </w:p>
+        </w:tc>
+      </w:tr>
+      <w:tr>
+        <w:tc>
+          <w:tcPr>
+            <w:tcW w:w="2627" w:type="dxa"/>
+          </w:tcPr>
+          <w:p>
+            <w:r>
+              <w:t xml:space="preserve">to </w:t>
+            </w:r>
+            <w:r>
+              <w:rPr>
+                <w:b/>
+              </w:rPr>
+              <w:t>transform</w:t>
+            </w:r>
+          </w:p>
+        </w:tc>
+        <w:tc>
+          <w:tcPr>
+            <w:tcW w:w="2517" w:type="dxa"/>
+          </w:tcPr>
+          <w:p>
+            <w:pPr>
+              <w:rPr>
+                <w:b/>
+              </w:rPr>
+            </w:pPr>
+            <w:r>
+              <w:t xml:space="preserve">pra </w:t>
+            </w:r>
+            <w:r>
+              <w:rPr>
+                <w:b/>
+              </w:rPr>
+              <w:t>transformar</w:t>
+            </w:r>
+          </w:p>
+        </w:tc>
+        <w:tc>
+          <w:tcPr>
+            <w:tcW w:w="2103" w:type="dxa"/>
+          </w:tcPr>
+          <w:p>
+            <w:r>
+              <w:t>для преобразования</w:t>
+            </w:r>
+          </w:p>
+        </w:tc>
+        <w:tc>
+          <w:tcPr>
+            <w:tcW w:w="2103" w:type="dxa"/>
+          </w:tcPr>
+          <w:p>
+            <w:r>
+              <w:rPr>
+                <w:rFonts w:ascii="MS Gothic" w:eastAsia="MS Gothic" w:hAnsi="MS Gothic" w:cs="MS Gothic" w:hint="eastAsia"/>
+              </w:rPr>
+              <w:t>変換する</w:t>
+            </w:r>
+          </w:p>
+        </w:tc>
+      </w:tr>
+      <w:tr>
+        <w:tc>
+          <w:tcPr>
+            <w:tcW w:w="2627" w:type="dxa"/>
+          </w:tcPr>
+          <w:p>
+            <w:r>
+              <w:t>you</w:t>
+            </w:r>
+          </w:p>
+        </w:tc>
+        <w:tc>
+          <w:tcPr>
+            <w:tcW w:w="2517" w:type="dxa"/>
+          </w:tcPr>
+          <w:p>
+            <w:r>
+              <w:t>você</w:t>
+            </w:r>
+          </w:p>
+        </w:tc>
+        <w:tc>
+          <w:tcPr>
+            <w:tcW w:w="2103" w:type="dxa"/>
+          </w:tcPr>
+          <w:p>
+            <w:r>
+              <w:t>вы</w:t>
+            </w:r>
+          </w:p>
+        </w:tc>
+        <w:tc>
+          <w:tcPr>
+            <w:tcW w:w="2103" w:type="dxa"/>
+          </w:tcPr>
+          <w:p>
+            <w:r>
+              <w:rPr>
+                <w:rFonts w:ascii="MS Gothic" w:eastAsia="MS Gothic" w:hAnsi="MS Gothic" w:cs="MS Gothic" w:hint="eastAsia"/>
+              </w:rPr>
+              <w:t>君</w:t>
+            </w:r>
+          </w:p>
+        </w:tc>
+      </w:tr>
+      <w:tr>
+        <w:tc>
+          <w:tcPr>
+            <w:tcW w:w="2627" w:type="dxa"/>
+          </w:tcPr>
+          <w:p>
+            <w:r>
+              <w:t>in mid-air</w:t>
+            </w:r>
+          </w:p>
+        </w:tc>
+        <w:tc>
+          <w:tcPr>
+            <w:tcW w:w="2517" w:type="dxa"/>
+          </w:tcPr>
+          <w:p>
+            <w:r>
+              <w:t>no ar</w:t>
+            </w:r>
+          </w:p>
+        </w:tc>
+        <w:tc>
+          <w:tcPr>
+            <w:tcW w:w="2103" w:type="dxa"/>
+          </w:tcPr>
+          <w:p>
+            <w:r>
+              <w:t>в воздухе</w:t>
+            </w:r>
+          </w:p>
+        </w:tc>
+        <w:tc>
+          <w:tcPr>
+            <w:tcW w:w="2103" w:type="dxa"/>
+          </w:tcPr>
+          <w:p>
+            <w:r>
+              <w:rPr>
+                <w:rFonts w:ascii="MS Gothic" w:eastAsia="MS Gothic" w:hAnsi="MS Gothic" w:cs="MS Gothic" w:hint="eastAsia"/>
+              </w:rPr>
+              <w:t>空中で</w:t>
+            </w:r>
+          </w:p>
+        </w:tc>
+      </w:tr>
+      <w:tr>
+        <w:tc>
+          <w:tcPr>
+            <w:tcW w:w="2627" w:type="dxa"/>
+          </w:tcPr>
+          <w:p>
+            <w:r>
+              <w:rPr>
+                <w:b/>
+              </w:rPr>
+              <w:t>save</w:t>
+            </w:r>
+            <w:r>
+              <w:t xml:space="preserve"> as much as you can</w:t>
+            </w:r>
+          </w:p>
+        </w:tc>
+        <w:tc>
+          <w:tcPr>
+            <w:tcW w:w="2517" w:type="dxa"/>
+          </w:tcPr>
+          <w:p>
+            <w:r>
+              <w:rPr>
+                <w:b/>
+              </w:rPr>
+              <w:t>guarde</w:t>
+            </w:r>
+            <w:r>
+              <w:t xml:space="preserve"> tudo que puder</w:t>
+            </w:r>
+          </w:p>
+        </w:tc>
+        <w:tc>
+          <w:tcPr>
+            <w:tcW w:w="2103" w:type="dxa"/>
+          </w:tcPr>
+          <w:p>
+            <w:r>
+              <w:t>сохранить столько, сколько вы можете</w:t>
+            </w:r>
+          </w:p>
+        </w:tc>
+        <w:tc>
+          <w:tcPr>
+            <w:tcW w:w="2103" w:type="dxa"/>
+          </w:tcPr>
+          <w:p>
+            <w:r>
+              <w:rPr>
+                <w:rFonts w:ascii="MS Gothic" w:eastAsia="MS Gothic" w:hAnsi="MS Gothic" w:cs="MS Gothic" w:hint="eastAsia"/>
+              </w:rPr>
+              <w:t>できるだけ多くすることができますように保存</w:t>
+            </w:r>
+          </w:p>
+        </w:tc>
+      </w:tr>
+      <w:tr>
+        <w:tc>
+          <w:tcPr>
+            <w:tcW w:w="2627" w:type="dxa"/>
+          </w:tcPr>
+          <w:p>
+            <w:r>
+              <w:t>push</w:t>
+            </w:r>
+          </w:p>
+        </w:tc>
+        <w:tc>
+          <w:tcPr>
+            <w:tcW w:w="2517" w:type="dxa"/>
+          </w:tcPr>
+          <w:p>
+            <w:r>
+              <w:t>empurre</w:t>
+            </w:r>
+          </w:p>
+        </w:tc>
+        <w:tc>
+          <w:tcPr>
+            <w:tcW w:w="2103" w:type="dxa"/>
+          </w:tcPr>
+          <w:p>
+            <w:r>
+              <w:t>от себя</w:t>
+            </w:r>
+          </w:p>
+        </w:tc>
+        <w:tc>
+          <w:tcPr>
+            <w:tcW w:w="2103" w:type="dxa"/>
+          </w:tcPr>
+          <w:p>
+            <w:r>
+              <w:rPr>
+                <w:rFonts w:ascii="MS Gothic" w:eastAsia="MS Gothic" w:hAnsi="MS Gothic" w:cs="MS Gothic" w:hint="eastAsia"/>
+              </w:rPr>
+              <w:t>押す</w:t>
+            </w:r>
+          </w:p>
+        </w:tc>
+      </w:tr>
+      <w:tr>
+        <w:tc>
+          <w:tcPr>
+            <w:tcW w:w="2627" w:type="dxa"/>
+          </w:tcPr>
+          <w:p>
+            <w:r>
+              <w:t>and</w:t>
+            </w:r>
+          </w:p>
+        </w:tc>
+        <w:tc>
+          <w:tcPr>
+            <w:tcW w:w="2517" w:type="dxa"/>
+          </w:tcPr>
+          <w:p>
+            <w:r>
+              <w:t>e</w:t>
+            </w:r>
+          </w:p>
+        </w:tc>
+        <w:tc>
+          <w:tcPr>
+            <w:tcW w:w="2103" w:type="dxa"/>
+          </w:tcPr>
+          <w:p>
+            <w:r>
+              <w:t>и</w:t>
+            </w:r>
+          </w:p>
+        </w:tc>
+        <w:tc>
+          <w:tcPr>
+            <w:tcW w:w="2103" w:type="dxa"/>
+          </w:tcPr>
+          <w:p>
+            <w:r>
+              <w:rPr>
+                <w:rFonts w:ascii="MS Gothic" w:eastAsia="MS Gothic" w:hAnsi="MS Gothic" w:cs="MS Gothic" w:hint="eastAsia"/>
+              </w:rPr>
+              <w:t>と</w:t>
+            </w:r>
+          </w:p>
+        </w:tc>
+      </w:tr>
+      <w:tr>
+        <w:tc>
+          <w:tcPr>
+            <w:tcW w:w="2627" w:type="dxa"/>
+          </w:tcPr>
+          <w:p>
+            <w:r>
+              <w:t>take damage</w:t>
+            </w:r>
+          </w:p>
+        </w:tc>
+        <w:tc>
+          <w:tcPr>
+            <w:tcW w:w="2517" w:type="dxa"/>
+          </w:tcPr>
+          <w:p>
+            <w:r>
+              <w:t>tome dano</w:t>
+            </w:r>
+          </w:p>
+        </w:tc>
+        <w:tc>
+          <w:tcPr>
+            <w:tcW w:w="2103" w:type="dxa"/>
+          </w:tcPr>
+          <w:p>
+            <w:r>
+              <w:t>получают урон</w:t>
+            </w:r>
+          </w:p>
+        </w:tc>
+        <w:tc>
+          <w:tcPr>
+            <w:tcW w:w="2103" w:type="dxa"/>
+          </w:tcPr>
+          <w:p>
+            <w:r>
+              <w:rPr>
+                <w:rFonts w:ascii="MS Gothic" w:eastAsia="MS Gothic" w:hAnsi="MS Gothic" w:cs="MS Gothic" w:hint="eastAsia"/>
+              </w:rPr>
+              <w:t>ダメージを受ける</w:t>
+            </w:r>
+          </w:p>
+        </w:tc>
+      </w:tr>
+      <w:tr>
+        <w:tc>
+          <w:tcPr>
+            <w:tcW w:w="2627" w:type="dxa"/>
+          </w:tcPr>
+          <w:p>
+            <w:r>
+              <w:t>while</w:t>
+            </w:r>
+          </w:p>
+        </w:tc>
+        <w:tc>
+          <w:tcPr>
+            <w:tcW w:w="2517" w:type="dxa"/>
+          </w:tcPr>
+          <w:p>
+            <w:r>
+              <w:t>enquanto</w:t>
+            </w:r>
+          </w:p>
+        </w:tc>
+        <w:tc>
+          <w:tcPr>
+            <w:tcW w:w="2103" w:type="dxa"/>
+          </w:tcPr>
+          <w:p>
+            <w:r>
+              <w:t>в то время как</w:t>
+            </w:r>
+          </w:p>
+        </w:tc>
+        <w:tc>
+          <w:tcPr>
+            <w:tcW w:w="2103" w:type="dxa"/>
+          </w:tcPr>
+          <w:p>
+            <w:r>
+              <w:rPr>
+                <w:rFonts w:ascii="MS Gothic" w:eastAsia="MS Gothic" w:hAnsi="MS Gothic" w:cs="MS Gothic" w:hint="eastAsia"/>
+              </w:rPr>
+              <w:t>同時に</w:t>
+            </w:r>
+          </w:p>
+        </w:tc>
+      </w:tr>
+      <w:tr>
+        <w:tc>
+          <w:tcPr>
+            <w:tcW w:w="2627" w:type="dxa"/>
+          </w:tcPr>
+          <w:p>
+            <w:r>
+              <w:t>ing</w:t>
+            </w:r>
+          </w:p>
+        </w:tc>
+        <w:tc>
+          <w:tcPr>
+            <w:tcW w:w="2517" w:type="dxa"/>
+          </w:tcPr>
+          <w:p>
+            <w:r>
+              <w:t>ando</w:t>
+            </w:r>
+          </w:p>
+        </w:tc>
+        <w:tc>
+          <w:tcPr>
+            <w:tcW w:w="2103" w:type="dxa"/>
+          </w:tcPr>
+          <w:p>
+            <w:r>
+              <w:t>ING</w:t>
+            </w:r>
+          </w:p>
+        </w:tc>
+        <w:tc>
+          <w:tcPr>
+            <w:tcW w:w="2103" w:type="dxa"/>
+          </w:tcPr>
+          <w:p>
+            <w:r>
+              <w:rPr>
+                <w:rFonts w:ascii="MS Gothic" w:hAnsi="MS Gothic" w:cs="MS Gothic"/>
+              </w:rPr>
+              <w:t>私</w:t>
+            </w:r>
+            <w:bookmarkStart w:id="0" w:name="_GoBack"/>
+            <w:bookmarkEnd w:id="0"/>
+          </w:p>
+        </w:tc>
+      </w:tr>
+      <w:tr>
+        <w:tc>
+          <w:tcPr>
+            <w:tcW w:w="2627" w:type="dxa"/>
+          </w:tcPr>
+          <w:p>
+            <w:r>
+              <w:t>thanks for playing</w:t>
+            </w:r>
+          </w:p>
+        </w:tc>
+        <w:tc>
+          <w:tcPr>
+            <w:tcW w:w="2517" w:type="dxa"/>
+          </w:tcPr>
+          <w:p>
+            <w:r>
+              <w:t>valeu por jogar</w:t>
+            </w:r>
+          </w:p>
+        </w:tc>
+        <w:tc>
+          <w:tcPr>
+            <w:tcW w:w="2103" w:type="dxa"/>
+          </w:tcPr>
+          <w:p>
+            <w:r>
+              <w:t>Спасибо за игру</w:t>
+            </w:r>
+          </w:p>
+        </w:tc>
+        <w:tc>
+          <w:tcPr>
+            <w:tcW w:w="2103" w:type="dxa"/>
+          </w:tcPr>
+          <w:p>
+            <w:r>
+              <w:rPr>
+                <w:rFonts w:ascii="MS Gothic" w:eastAsia="MS Gothic" w:hAnsi="MS Gothic" w:cs="MS Gothic" w:hint="eastAsia"/>
+              </w:rPr>
+              <w:t>演奏のおかげで</w:t>
+            </w:r>
+          </w:p>
+        </w:tc>
+      </w:tr>
+      <w:tr>
+        <w:tc>
+          <w:tcPr>
+            <w:tcW w:w="2627" w:type="dxa"/>
+          </w:tcPr>
+          <w:p>
+            <w:r>
+              <w:t>more levels follow</w:t>
+            </w:r>
+          </w:p>
+        </w:tc>
+        <w:tc>
+          <w:tcPr>
+            <w:tcW w:w="2517" w:type="dxa"/>
+          </w:tcPr>
+          <w:p>
+            <w:r>
+              <w:t>breve mais níveis</w:t>
+            </w:r>
+          </w:p>
+        </w:tc>
+        <w:tc>
+          <w:tcPr>
+            <w:tcW w:w="2103" w:type="dxa"/>
+          </w:tcPr>
+          <w:p>
+            <w:r>
+              <w:t>больше уровней следовать</w:t>
+            </w:r>
+          </w:p>
+        </w:tc>
+        <w:tc>
+          <w:tcPr>
+            <w:tcW w:w="2103" w:type="dxa"/>
+          </w:tcPr>
+          <w:p>
+            <w:r>
+              <w:rPr>
+                <w:rFonts w:ascii="MS Gothic" w:eastAsia="MS Gothic" w:hAnsi="MS Gothic" w:cs="MS Gothic" w:hint="eastAsia"/>
+              </w:rPr>
+              <w:t>より多くのレベルが続く</w:t>
+            </w:r>
+          </w:p>
+        </w:tc>
+      </w:tr>
+      <w:tr>
+        <w:tc>
+          <w:tcPr>
+            <w:tcW w:w="2627" w:type="dxa"/>
           </w:tcPr>
           <w:p/>
         </w:tc>
-      </w:tr>
-      <w:tr>
-        <w:tc>
-          <w:tcPr>
-            <w:tcW w:w="4675" w:type="dxa"/>
-          </w:tcPr>
-          <w:p>
-            <w:r>
-              <w:t>to move</w:t>
-            </w:r>
-          </w:p>
-        </w:tc>
-        <w:tc>
-          <w:tcPr>
-            <w:tcW w:w="4675" w:type="dxa"/>
+        <w:tc>
+          <w:tcPr>
+            <w:tcW w:w="2517" w:type="dxa"/>
           </w:tcPr>
           <w:p/>
         </w:tc>
-      </w:tr>
-      <w:tr>
-        <w:tc>
-          <w:tcPr>
-            <w:tcW w:w="4675" w:type="dxa"/>
-          </w:tcPr>
-          <w:p>
-            <w:r>
-              <w:t>or</w:t>
-            </w:r>
-          </w:p>
-        </w:tc>
-        <w:tc>
-          <w:tcPr>
-            <w:tcW w:w="4675" w:type="dxa"/>
+        <w:tc>
+          <w:tcPr>
+            <w:tcW w:w="2103" w:type="dxa"/>
           </w:tcPr>
           <w:p/>
         </w:tc>
-      </w:tr>
-      <w:tr>
-        <w:tc>
-          <w:tcPr>
-            <w:tcW w:w="4675" w:type="dxa"/>
-          </w:tcPr>
-          <w:p>
-            <w:r>
-              <w:t>restart</w:t>
-            </w:r>
-          </w:p>
-        </w:tc>
-        <w:tc>
-          <w:tcPr>
-            <w:tcW w:w="4675" w:type="dxa"/>
-          </w:tcPr>
-          <w:p/>
-        </w:tc>
-      </w:tr>
-      <w:tr>
-        <w:tc>
-          <w:tcPr>
-            <w:tcW w:w="4675" w:type="dxa"/>
-          </w:tcPr>
-          <w:p>
-            <w:r>
-              <w:t>here</w:t>
-            </w:r>
-          </w:p>
-        </w:tc>
-        <w:tc>
-          <w:tcPr>
-            <w:tcW w:w="4675" w:type="dxa"/>
-          </w:tcPr>
-          <w:p/>
-        </w:tc>
-      </w:tr>
-      <w:tr>
-        <w:tc>
-          <w:tcPr>
-            <w:tcW w:w="4675" w:type="dxa"/>
-          </w:tcPr>
-          <w:p>
-            <w:r>
-              <w:t xml:space="preserve">to </w:t>
-            </w:r>
-            <w:r>
-              <w:rPr>
-                <w:b/>
-              </w:rPr>
-              <w:t>morph</w:t>
-            </w:r>
-          </w:p>
-        </w:tc>
-        <w:tc>
-          <w:tcPr>
-            <w:tcW w:w="4675" w:type="dxa"/>
-          </w:tcPr>
-          <w:p/>
-        </w:tc>
-      </w:tr>
-      <w:tr>
-        <w:tc>
-          <w:tcPr>
-            <w:tcW w:w="4675" w:type="dxa"/>
-          </w:tcPr>
-          <w:p>
-            <w:r>
-              <w:t>then</w:t>
-            </w:r>
-          </w:p>
-        </w:tc>
-        <w:tc>
-          <w:tcPr>
-            <w:tcW w:w="4675" w:type="dxa"/>
-          </w:tcPr>
-          <w:p/>
-        </w:tc>
-      </w:tr>
-      <w:tr>
-        <w:tc>
-          <w:tcPr>
-            <w:tcW w:w="4675" w:type="dxa"/>
-          </w:tcPr>
-          <w:p>
-            <w:r>
-              <w:t>select</w:t>
-            </w:r>
-          </w:p>
-        </w:tc>
-        <w:tc>
-          <w:tcPr>
-            <w:tcW w:w="4675" w:type="dxa"/>
-          </w:tcPr>
-          <w:p/>
-        </w:tc>
-      </w:tr>
-      <w:tr>
-        <w:tc>
-          <w:tcPr>
-            <w:tcW w:w="4675" w:type="dxa"/>
-          </w:tcPr>
-          <w:p>
-            <w:proofErr w:type="gramStart"/>
-            <w:r>
-              <w:t>now</w:t>
-            </w:r>
-            <w:proofErr w:type="gramEnd"/>
-            <w:r>
-              <w:t xml:space="preserve"> it’s </w:t>
-            </w:r>
-            <w:r>
-              <w:rPr>
-                <w:b/>
-              </w:rPr>
-              <w:t>your</w:t>
-            </w:r>
-            <w:r>
-              <w:t xml:space="preserve"> turn!</w:t>
-            </w:r>
-          </w:p>
-        </w:tc>
-        <w:tc>
-          <w:tcPr>
-            <w:tcW w:w="4675" w:type="dxa"/>
-          </w:tcPr>
-          <w:p/>
-        </w:tc>
-      </w:tr>
-      <w:tr>
-        <w:tc>
-          <w:tcPr>
-            <w:tcW w:w="4675" w:type="dxa"/>
-          </w:tcPr>
-          <w:p>
-            <w:r>
-              <w:t xml:space="preserve">to </w:t>
-            </w:r>
-            <w:r>
-              <w:rPr>
-                <w:b/>
-              </w:rPr>
-              <w:t>transform</w:t>
-            </w:r>
-          </w:p>
-        </w:tc>
-        <w:tc>
-          <w:tcPr>
-            <w:tcW w:w="4675" w:type="dxa"/>
-          </w:tcPr>
-          <w:p/>
-        </w:tc>
-      </w:tr>
-      <w:tr>
-        <w:tc>
-          <w:tcPr>
-            <w:tcW w:w="4675" w:type="dxa"/>
-          </w:tcPr>
-          <w:p>
-            <w:r>
-              <w:t>you</w:t>
-            </w:r>
-          </w:p>
-        </w:tc>
-        <w:tc>
-          <w:tcPr>
-            <w:tcW w:w="4675" w:type="dxa"/>
-          </w:tcPr>
-          <w:p/>
-        </w:tc>
-      </w:tr>
-      <w:tr>
-        <w:tc>
-          <w:tcPr>
-            <w:tcW w:w="4675" w:type="dxa"/>
-          </w:tcPr>
-          <w:p>
-            <w:r>
-              <w:t>in mid-air</w:t>
-            </w:r>
-          </w:p>
-        </w:tc>
-        <w:tc>
-          <w:tcPr>
-            <w:tcW w:w="4675" w:type="dxa"/>
-          </w:tcPr>
-          <w:p/>
-        </w:tc>
-      </w:tr>
-      <w:tr>
-        <w:tc>
-          <w:tcPr>
-            <w:tcW w:w="4675" w:type="dxa"/>
-          </w:tcPr>
-          <w:p>
-            <w:r>
-              <w:rPr>
-                <w:b/>
-              </w:rPr>
-              <w:t>save</w:t>
-            </w:r>
-            <w:r>
-              <w:t xml:space="preserve"> as much as you can</w:t>
-            </w:r>
-          </w:p>
-        </w:tc>
-        <w:tc>
-          <w:tcPr>
-            <w:tcW w:w="4675" w:type="dxa"/>
-          </w:tcPr>
-          <w:p/>
-        </w:tc>
-      </w:tr>
-      <w:tr>
-        <w:tc>
-          <w:tcPr>
-            <w:tcW w:w="4675" w:type="dxa"/>
-          </w:tcPr>
-          <w:p>
-            <w:r>
-              <w:t>push</w:t>
-            </w:r>
-          </w:p>
-        </w:tc>
-        <w:tc>
-          <w:tcPr>
-            <w:tcW w:w="4675" w:type="dxa"/>
-          </w:tcPr>
-          <w:p/>
-        </w:tc>
-      </w:tr>
-      <w:tr>
-        <w:tc>
-          <w:tcPr>
-            <w:tcW w:w="4675" w:type="dxa"/>
-          </w:tcPr>
-          <w:p>
-            <w:r>
-              <w:t>and</w:t>
-            </w:r>
-          </w:p>
-        </w:tc>
-        <w:tc>
-          <w:tcPr>
-            <w:tcW w:w="4675" w:type="dxa"/>
-          </w:tcPr>
-          <w:p/>
-        </w:tc>
-      </w:tr>
-      <w:tr>
-        <w:tc>
-          <w:tcPr>
-            <w:tcW w:w="4675" w:type="dxa"/>
-          </w:tcPr>
-          <w:p>
-            <w:r>
-              <w:t>take damage</w:t>
-            </w:r>
-          </w:p>
-        </w:tc>
-        <w:tc>
-          <w:tcPr>
-            <w:tcW w:w="4675" w:type="dxa"/>
-          </w:tcPr>
-          <w:p/>
-        </w:tc>
-      </w:tr>
-      <w:tr>
-        <w:tc>
-          <w:tcPr>
-            <w:tcW w:w="4675" w:type="dxa"/>
-          </w:tcPr>
-          <w:p>
-            <w:r>
-              <w:t>while</w:t>
-            </w:r>
-          </w:p>
-        </w:tc>
-        <w:tc>
-          <w:tcPr>
-            <w:tcW w:w="4675" w:type="dxa"/>
-          </w:tcPr>
-          <w:p/>
-        </w:tc>
-      </w:tr>
-      <w:tr>
-        <w:tc>
-          <w:tcPr>
-            <w:tcW w:w="4675" w:type="dxa"/>
-          </w:tcPr>
-          <w:p>
-            <w:r>
-              <w:t>ing</w:t>
-            </w:r>
-          </w:p>
-        </w:tc>
-        <w:tc>
-          <w:tcPr>
-            <w:tcW w:w="4675" w:type="dxa"/>
-          </w:tcPr>
-          <w:p/>
-        </w:tc>
-      </w:tr>
-      <w:tr>
-        <w:tc>
-          <w:tcPr>
-            <w:tcW w:w="4675" w:type="dxa"/>
-          </w:tcPr>
-          <w:p>
-            <w:r>
-              <w:t>thanks for playing</w:t>
-            </w:r>
-          </w:p>
-        </w:tc>
-        <w:tc>
-          <w:tcPr>
-            <w:tcW w:w="4675" w:type="dxa"/>
-          </w:tcPr>
-          <w:p/>
-        </w:tc>
-      </w:tr>
-      <w:tr>
-        <w:tc>
-          <w:tcPr>
-            <w:tcW w:w="4675" w:type="dxa"/>
-          </w:tcPr>
-          <w:p>
-            <w:r>
-              <w:t>more levels follow</w:t>
-            </w:r>
-          </w:p>
-        </w:tc>
-        <w:tc>
-          <w:tcPr>
-            <w:tcW w:w="4675" w:type="dxa"/>
-          </w:tcPr>
-          <w:p/>
-        </w:tc>
-      </w:tr>
-      <w:tr>
-        <w:tc>
-          <w:tcPr>
-            <w:tcW w:w="4675" w:type="dxa"/>
-          </w:tcPr>
-          <w:p/>
-        </w:tc>
-        <w:tc>
-          <w:tcPr>
-            <w:tcW w:w="4675" w:type="dxa"/>
+        <w:tc>
+          <w:tcPr>
+            <w:tcW w:w="2103" w:type="dxa"/>
           </w:tcPr>
           <w:p/>
         </w:tc>

</xml_diff>